<commit_message>
added the dataset zip and renamed files
</commit_message>
<xml_diff>
--- a/How to Guide/Data Cleaning.docx
+++ b/How to Guide/Data Cleaning.docx
@@ -4,6 +4,9 @@
   <w:body>
     <w:p>
       <w:r>
+        <w:t>jupy</w:t>
+      </w:r>
+      <w:r>
         <w:t xml:space="preserve">In this code, we load and clean two datasets, one for Type 1 Diabetes (data_t1dm) and the other for Type 2 Diabetes (data_t2dm). </w:t>
       </w:r>
     </w:p>
@@ -32,45 +35,23 @@
     </w:p>
     <w:p>
       <w:r>
-        <w:t xml:space="preserve">import pandas as </w:t>
-      </w:r>
-      <w:proofErr w:type="gramStart"/>
-      <w:r>
-        <w:t>pd</w:t>
-      </w:r>
-      <w:proofErr w:type="gramEnd"/>
-    </w:p>
-    <w:p>
-      <w:r>
-        <w:t xml:space="preserve">import seaborn as </w:t>
-      </w:r>
-      <w:proofErr w:type="spellStart"/>
-      <w:proofErr w:type="gramStart"/>
-      <w:r>
-        <w:t>sns</w:t>
-      </w:r>
-      <w:proofErr w:type="spellEnd"/>
-      <w:proofErr w:type="gramEnd"/>
-    </w:p>
-    <w:p>
-      <w:r>
-        <w:t xml:space="preserve">import </w:t>
-      </w:r>
-      <w:proofErr w:type="spellStart"/>
-      <w:proofErr w:type="gramStart"/>
-      <w:r>
-        <w:t>matplotlib.pyplot</w:t>
-      </w:r>
-      <w:proofErr w:type="spellEnd"/>
-      <w:proofErr w:type="gramEnd"/>
-      <w:r>
-        <w:t xml:space="preserve"> as </w:t>
-      </w:r>
-      <w:proofErr w:type="spellStart"/>
-      <w:r>
-        <w:t>plt</w:t>
-      </w:r>
-      <w:proofErr w:type="spellEnd"/>
+        <w:t>import pandas as pd</w:t>
+      </w:r>
+    </w:p>
+    <w:p>
+      <w:r>
+        <w:t>import seaborn as sns</w:t>
+      </w:r>
+    </w:p>
+    <w:p>
+      <w:r>
+        <w:t>import matplotlib.pyplot as plt</w:t>
+      </w:r>
+    </w:p>
+    <w:p>
+      <w:r>
+        <w:t>from IPython .display import display</w:t>
+      </w:r>
     </w:p>
     <w:p/>
     <w:p>
@@ -80,38 +61,36 @@
     </w:p>
     <w:p>
       <w:r>
-        <w:t xml:space="preserve">data_t1dm = </w:t>
-      </w:r>
-      <w:proofErr w:type="spellStart"/>
-      <w:proofErr w:type="gramStart"/>
-      <w:r>
-        <w:t>pd.read</w:t>
-      </w:r>
-      <w:proofErr w:type="gramEnd"/>
-      <w:r>
-        <w:t>_csv</w:t>
-      </w:r>
-      <w:proofErr w:type="spellEnd"/>
-      <w:r>
-        <w:t>('Shanghai_T1DM_Summary.csv')</w:t>
-      </w:r>
-    </w:p>
-    <w:p>
-      <w:r>
-        <w:t xml:space="preserve">data_t2dm = </w:t>
-      </w:r>
-      <w:proofErr w:type="spellStart"/>
-      <w:proofErr w:type="gramStart"/>
-      <w:r>
-        <w:t>pd.read</w:t>
-      </w:r>
-      <w:proofErr w:type="gramEnd"/>
-      <w:r>
-        <w:t>_csv</w:t>
-      </w:r>
-      <w:proofErr w:type="spellEnd"/>
-      <w:r>
-        <w:t>('Shanghai_T2DM_Summary.csv')</w:t>
+        <w:t>data_t1dm = pd.read_</w:t>
+      </w:r>
+      <w:r>
+        <w:t>excel</w:t>
+      </w:r>
+      <w:r>
+        <w:t>('Shanghai_T1DM_Summary.</w:t>
+      </w:r>
+      <w:r>
+        <w:t>xlsx</w:t>
+      </w:r>
+      <w:r>
+        <w:t>')</w:t>
+      </w:r>
+    </w:p>
+    <w:p>
+      <w:r>
+        <w:t>data_t2dm = pd.read_</w:t>
+      </w:r>
+      <w:r>
+        <w:t>excel</w:t>
+      </w:r>
+      <w:r>
+        <w:t>'Shanghai_T2DM_Summary.</w:t>
+      </w:r>
+      <w:r>
+        <w:t>xlsx</w:t>
+      </w:r>
+      <w:r>
+        <w:t>')</w:t>
       </w:r>
     </w:p>
     <w:p/>
@@ -127,28 +106,12 @@
     </w:p>
     <w:p>
       <w:r>
-        <w:t xml:space="preserve">data_t1dm.fillna(data_t1dm.mean(), </w:t>
-      </w:r>
-      <w:proofErr w:type="spellStart"/>
-      <w:r>
-        <w:t>inplace</w:t>
-      </w:r>
-      <w:proofErr w:type="spellEnd"/>
-      <w:r>
-        <w:t>=True)</w:t>
-      </w:r>
-    </w:p>
-    <w:p>
-      <w:r>
-        <w:t>data_t1dm.drop_duplicates(</w:t>
-      </w:r>
-      <w:proofErr w:type="spellStart"/>
-      <w:r>
-        <w:t>inplace</w:t>
-      </w:r>
-      <w:proofErr w:type="spellEnd"/>
-      <w:r>
-        <w:t>=True)</w:t>
+        <w:t>data_t1dm.fillna(data_t1dm.mean(), inplace=True)</w:t>
+      </w:r>
+    </w:p>
+    <w:p>
+      <w:r>
+        <w:t>data_t1dm.drop_duplicates(inplace=True)</w:t>
       </w:r>
     </w:p>
     <w:p>
@@ -169,32 +132,17 @@
     </w:p>
     <w:p>
       <w:r>
-        <w:t xml:space="preserve">data_t2dm.fillna(data_t2dm.mean(), </w:t>
-      </w:r>
-      <w:proofErr w:type="spellStart"/>
-      <w:r>
-        <w:t>inplace</w:t>
-      </w:r>
-      <w:proofErr w:type="spellEnd"/>
-      <w:r>
-        <w:t>=True)</w:t>
-      </w:r>
-    </w:p>
-    <w:p>
-      <w:r>
-        <w:t>data_t2dm.drop_duplicates(</w:t>
-      </w:r>
-      <w:proofErr w:type="spellStart"/>
-      <w:r>
-        <w:t>inplace</w:t>
-      </w:r>
-      <w:proofErr w:type="spellEnd"/>
-      <w:r>
-        <w:t>=True)</w:t>
-      </w:r>
-    </w:p>
-    <w:p>
-      <w:r>
+        <w:t>data_t2dm.fillna(data_t2dm.mean(), inplace=True)</w:t>
+      </w:r>
+    </w:p>
+    <w:p>
+      <w:r>
+        <w:t>data_t2dm.drop_duplicates(inplace=True)</w:t>
+      </w:r>
+    </w:p>
+    <w:p>
+      <w:r>
+        <w:lastRenderedPageBreak/>
         <w:t># Additional data cleaning steps specific to Type 2 Diabetes dataset if necessary</w:t>
       </w:r>
     </w:p>
@@ -205,23 +153,8 @@
       </w:r>
     </w:p>
     <w:p>
-      <w:proofErr w:type="spellStart"/>
-      <w:proofErr w:type="gramStart"/>
-      <w:r>
-        <w:t>plt.figure</w:t>
-      </w:r>
-      <w:proofErr w:type="spellEnd"/>
-      <w:proofErr w:type="gramEnd"/>
-      <w:r>
-        <w:t>(</w:t>
-      </w:r>
-      <w:proofErr w:type="spellStart"/>
-      <w:r>
-        <w:t>figsize</w:t>
-      </w:r>
-      <w:proofErr w:type="spellEnd"/>
-      <w:r>
-        <w:t>=(10, 8))</w:t>
+      <w:r>
+        <w:t>plt.figure(figsize=(10, 8))</w:t>
       </w:r>
     </w:p>
     <w:p>
@@ -251,23 +184,8 @@
       </w:r>
     </w:p>
     <w:p>
-      <w:proofErr w:type="spellStart"/>
-      <w:proofErr w:type="gramStart"/>
-      <w:r>
-        <w:t>plt.figure</w:t>
-      </w:r>
-      <w:proofErr w:type="spellEnd"/>
-      <w:proofErr w:type="gramEnd"/>
-      <w:r>
-        <w:t>(</w:t>
-      </w:r>
-      <w:proofErr w:type="spellStart"/>
-      <w:r>
-        <w:t>figsize</w:t>
-      </w:r>
-      <w:proofErr w:type="spellEnd"/>
-      <w:r>
-        <w:t>=(10, 8))</w:t>
+      <w:r>
+        <w:t>plt.figure(figsize=(10, 8))</w:t>
       </w:r>
     </w:p>
     <w:p>
@@ -297,15 +215,8 @@
       </w:r>
     </w:p>
     <w:p>
-      <w:proofErr w:type="spellStart"/>
-      <w:proofErr w:type="gramStart"/>
-      <w:r>
-        <w:t>plt.show</w:t>
-      </w:r>
-      <w:proofErr w:type="spellEnd"/>
-      <w:proofErr w:type="gramEnd"/>
-      <w:r>
-        <w:t>()</w:t>
+      <w:r>
+        <w:t>plt.show()</w:t>
       </w:r>
     </w:p>
     <w:sectPr>

</xml_diff>